<commit_message>
Updated project plan document
</commit_message>
<xml_diff>
--- a/Documents/PSP0/PSP0 Project Plan.docx
+++ b/Documents/PSP0/PSP0 Project Plan.docx
@@ -981,6 +981,9 @@
               <w:snapToGrid w:val="0"/>
               <w:jc w:val="center"/>
             </w:pPr>
+            <w:r>
+              <w:t>0,67h</w:t>
+            </w:r>
           </w:p>
         </w:tc>
         <w:tc>
@@ -1008,6 +1011,9 @@
               <w:snapToGrid w:val="0"/>
               <w:jc w:val="center"/>
             </w:pPr>
+            <w:r>
+              <w:t>0,67h</w:t>
+            </w:r>
           </w:p>
         </w:tc>
         <w:tc>
@@ -1940,6 +1946,9 @@
               <w:snapToGrid w:val="0"/>
               <w:jc w:val="center"/>
             </w:pPr>
+            <w:r>
+              <w:t>66,66</w:t>
+            </w:r>
           </w:p>
         </w:tc>
       </w:tr>
@@ -2008,6 +2017,9 @@
               <w:snapToGrid w:val="0"/>
               <w:jc w:val="center"/>
             </w:pPr>
+            <w:r>
+              <w:t>0</w:t>
+            </w:r>
           </w:p>
         </w:tc>
         <w:tc>
@@ -2035,6 +2047,9 @@
               <w:snapToGrid w:val="0"/>
               <w:jc w:val="center"/>
             </w:pPr>
+            <w:r>
+              <w:t>0</w:t>
+            </w:r>
           </w:p>
         </w:tc>
         <w:tc>
@@ -2062,6 +2077,9 @@
               <w:snapToGrid w:val="0"/>
               <w:jc w:val="center"/>
             </w:pPr>
+            <w:r>
+              <w:t>0</w:t>
+            </w:r>
           </w:p>
         </w:tc>
       </w:tr>
@@ -2130,6 +2148,9 @@
               <w:snapToGrid w:val="0"/>
               <w:jc w:val="center"/>
             </w:pPr>
+            <w:r>
+              <w:t>1</w:t>
+            </w:r>
           </w:p>
         </w:tc>
         <w:tc>
@@ -2157,6 +2178,9 @@
               <w:snapToGrid w:val="0"/>
               <w:jc w:val="center"/>
             </w:pPr>
+            <w:r>
+              <w:t>1</w:t>
+            </w:r>
           </w:p>
         </w:tc>
         <w:tc>
@@ -2184,6 +2208,9 @@
               <w:snapToGrid w:val="0"/>
               <w:jc w:val="center"/>
             </w:pPr>
+            <w:r>
+              <w:t>33,34</w:t>
+            </w:r>
           </w:p>
         </w:tc>
       </w:tr>
@@ -2252,6 +2279,9 @@
               <w:snapToGrid w:val="0"/>
               <w:jc w:val="center"/>
             </w:pPr>
+            <w:r>
+              <w:t>3</w:t>
+            </w:r>
           </w:p>
         </w:tc>
         <w:tc>
@@ -2279,6 +2309,9 @@
               <w:snapToGrid w:val="0"/>
               <w:jc w:val="center"/>
             </w:pPr>
+            <w:r>
+              <w:t>3</w:t>
+            </w:r>
           </w:p>
         </w:tc>
         <w:tc>
@@ -2968,6 +3001,9 @@
               <w:snapToGrid w:val="0"/>
               <w:jc w:val="center"/>
             </w:pPr>
+            <w:r>
+              <w:t>66,66</w:t>
+            </w:r>
           </w:p>
         </w:tc>
       </w:tr>
@@ -3036,6 +3072,9 @@
               <w:snapToGrid w:val="0"/>
               <w:jc w:val="center"/>
             </w:pPr>
+            <w:r>
+              <w:t>0</w:t>
+            </w:r>
           </w:p>
         </w:tc>
         <w:tc>
@@ -3063,6 +3102,9 @@
               <w:snapToGrid w:val="0"/>
               <w:jc w:val="center"/>
             </w:pPr>
+            <w:r>
+              <w:t>0</w:t>
+            </w:r>
           </w:p>
         </w:tc>
         <w:tc>
@@ -3090,6 +3132,9 @@
               <w:snapToGrid w:val="0"/>
               <w:jc w:val="center"/>
             </w:pPr>
+            <w:r>
+              <w:t>0</w:t>
+            </w:r>
           </w:p>
         </w:tc>
       </w:tr>
@@ -3158,6 +3203,9 @@
               <w:snapToGrid w:val="0"/>
               <w:jc w:val="center"/>
             </w:pPr>
+            <w:r>
+              <w:t>1</w:t>
+            </w:r>
           </w:p>
         </w:tc>
         <w:tc>
@@ -3185,6 +3233,9 @@
               <w:snapToGrid w:val="0"/>
               <w:jc w:val="center"/>
             </w:pPr>
+            <w:r>
+              <w:t>1</w:t>
+            </w:r>
           </w:p>
         </w:tc>
         <w:tc>
@@ -3212,6 +3263,9 @@
               <w:snapToGrid w:val="0"/>
               <w:jc w:val="center"/>
             </w:pPr>
+            <w:r>
+              <w:t>33,34</w:t>
+            </w:r>
           </w:p>
         </w:tc>
       </w:tr>
@@ -3280,6 +3334,9 @@
               <w:snapToGrid w:val="0"/>
               <w:jc w:val="center"/>
             </w:pPr>
+            <w:r>
+              <w:t>3</w:t>
+            </w:r>
           </w:p>
         </w:tc>
         <w:tc>
@@ -3307,6 +3364,9 @@
               <w:snapToGrid w:val="0"/>
               <w:jc w:val="center"/>
             </w:pPr>
+            <w:r>
+              <w:t>3</w:t>
+            </w:r>
           </w:p>
         </w:tc>
         <w:tc>
@@ -4315,6 +4375,9 @@
               <w:pStyle w:val="FormText"/>
               <w:snapToGrid w:val="0"/>
             </w:pPr>
+            <w:r>
+              <w:t>1A</w:t>
+            </w:r>
           </w:p>
         </w:tc>
         <w:tc>
@@ -4332,6 +4395,9 @@
               <w:pStyle w:val="FormText"/>
               <w:snapToGrid w:val="0"/>
             </w:pPr>
+            <w:r>
+              <w:t>Test</w:t>
+            </w:r>
           </w:p>
         </w:tc>
         <w:tc>
@@ -4349,6 +4415,9 @@
               <w:pStyle w:val="FormText"/>
               <w:snapToGrid w:val="0"/>
             </w:pPr>
+            <w:r>
+              <w:t>10/Apr/20 21:30</w:t>
+            </w:r>
           </w:p>
         </w:tc>
         <w:tc>
@@ -4366,6 +4435,9 @@
               <w:pStyle w:val="FormText"/>
               <w:snapToGrid w:val="0"/>
             </w:pPr>
+            <w:r>
+              <w:t>-</w:t>
+            </w:r>
           </w:p>
         </w:tc>
         <w:tc>
@@ -4383,6 +4455,12 @@
               <w:pStyle w:val="FormText"/>
               <w:snapToGrid w:val="0"/>
             </w:pPr>
+            <w:r>
+              <w:t>10/Apr/20</w:t>
+            </w:r>
+            <w:r>
+              <w:t xml:space="preserve"> 22:10</w:t>
+            </w:r>
           </w:p>
         </w:tc>
         <w:tc>
@@ -4400,6 +4478,9 @@
               <w:pStyle w:val="FormText"/>
               <w:snapToGrid w:val="0"/>
             </w:pPr>
+            <w:r>
+              <w:t>0,67h</w:t>
+            </w:r>
           </w:p>
         </w:tc>
         <w:tc>
@@ -8660,6 +8741,9 @@
               <w:pStyle w:val="FormText"/>
               <w:snapToGrid w:val="0"/>
             </w:pPr>
+            <w:r>
+              <w:t>1A</w:t>
+            </w:r>
           </w:p>
         </w:tc>
         <w:tc>
@@ -8701,6 +8785,9 @@
               <w:pStyle w:val="FormText"/>
               <w:snapToGrid w:val="0"/>
             </w:pPr>
+            <w:r>
+              <w:t>10/Apr/20</w:t>
+            </w:r>
           </w:p>
         </w:tc>
         <w:tc>
@@ -8735,6 +8822,9 @@
               <w:pStyle w:val="FormText"/>
               <w:snapToGrid w:val="0"/>
             </w:pPr>
+            <w:r>
+              <w:t>3</w:t>
+            </w:r>
           </w:p>
         </w:tc>
         <w:tc>
@@ -8769,6 +8859,9 @@
               <w:pStyle w:val="FormText"/>
               <w:snapToGrid w:val="0"/>
             </w:pPr>
+            <w:r>
+              <w:t>Checking</w:t>
+            </w:r>
           </w:p>
         </w:tc>
         <w:tc>
@@ -8803,6 +8896,9 @@
               <w:pStyle w:val="FormText"/>
               <w:snapToGrid w:val="0"/>
             </w:pPr>
+            <w:r>
+              <w:t>1</w:t>
+            </w:r>
           </w:p>
         </w:tc>
         <w:tc>
@@ -8837,6 +8933,9 @@
               <w:pStyle w:val="FormText"/>
               <w:snapToGrid w:val="0"/>
             </w:pPr>
+            <w:r>
+              <w:t>1</w:t>
+            </w:r>
           </w:p>
         </w:tc>
         <w:tc>
@@ -8871,6 +8970,9 @@
               <w:pStyle w:val="FormText"/>
               <w:snapToGrid w:val="0"/>
             </w:pPr>
+            <w:r>
+              <w:t>0,08h</w:t>
+            </w:r>
           </w:p>
         </w:tc>
         <w:tc>
@@ -8906,6 +9008,9 @@
               <w:pStyle w:val="FormText"/>
               <w:snapToGrid w:val="0"/>
             </w:pPr>
+            <w:r>
+              <w:t>X</w:t>
+            </w:r>
           </w:p>
         </w:tc>
       </w:tr>
@@ -8959,6 +9064,9 @@
               <w:pStyle w:val="FormText"/>
               <w:snapToGrid w:val="0"/>
             </w:pPr>
+            <w:r>
+              <w:t>Service was not validating invalid arrays.</w:t>
+            </w:r>
           </w:p>
         </w:tc>
       </w:tr>

</xml_diff>